<commit_message>
completion of 2011 training sample construction
</commit_message>
<xml_diff>
--- a/notes/notes_brainstorming.docx
+++ b/notes/notes_brainstorming.docx
@@ -6,7 +6,7 @@
       <w:pPr>
         <w:spacing w:after="0" w:line="240" w:lineRule="auto"/>
         <w:rPr>
-          <w:rFonts w:ascii="Aptos" w:eastAsia="Times New Roman" w:hAnsi="Aptos" w:cs="Times New Roman"/>
+          <w:rFonts w:ascii="Times New Roman" w:eastAsia="Times New Roman" w:hAnsi="Times New Roman" w:cs="Times New Roman"/>
           <w:color w:val="000000"/>
           <w:kern w:val="0"/>
           <w14:ligatures w14:val="none"/>
@@ -14,7 +14,7 @@
       </w:pPr>
       <w:r>
         <w:rPr>
-          <w:rFonts w:ascii="Aptos" w:eastAsia="Times New Roman" w:hAnsi="Aptos" w:cs="Times New Roman"/>
+          <w:rFonts w:ascii="Times New Roman" w:eastAsia="Times New Roman" w:hAnsi="Times New Roman" w:cs="Times New Roman"/>
           <w:color w:val="000000"/>
           <w:kern w:val="0"/>
           <w:sz w:val="22"/>
@@ -28,7 +28,7 @@
       <w:pPr>
         <w:spacing w:after="0" w:line="240" w:lineRule="auto"/>
         <w:rPr>
-          <w:rFonts w:ascii="Aptos" w:eastAsia="Times New Roman" w:hAnsi="Aptos" w:cs="Times New Roman"/>
+          <w:rFonts w:ascii="Times New Roman" w:eastAsia="Times New Roman" w:hAnsi="Times New Roman" w:cs="Times New Roman"/>
           <w:color w:val="000000"/>
           <w:kern w:val="0"/>
           <w14:ligatures w14:val="none"/>
@@ -36,7 +36,7 @@
       </w:pPr>
       <w:r>
         <w:rPr>
-          <w:rFonts w:ascii="Aptos" w:eastAsia="Times New Roman" w:hAnsi="Aptos" w:cs="Times New Roman"/>
+          <w:rFonts w:ascii="Times New Roman" w:eastAsia="Times New Roman" w:hAnsi="Times New Roman" w:cs="Times New Roman"/>
           <w:color w:val="000000"/>
           <w:kern w:val="0"/>
           <w:sz w:val="22"/>
@@ -50,7 +50,7 @@
       <w:pPr>
         <w:spacing w:after="0" w:line="240" w:lineRule="auto"/>
         <w:rPr>
-          <w:rFonts w:ascii="Aptos" w:eastAsia="Times New Roman" w:hAnsi="Aptos" w:cs="Times New Roman"/>
+          <w:rFonts w:ascii="Times New Roman" w:eastAsia="Times New Roman" w:hAnsi="Times New Roman" w:cs="Times New Roman"/>
           <w:color w:val="000000"/>
           <w:kern w:val="0"/>
           <w14:ligatures w14:val="none"/>
@@ -58,7 +58,7 @@
       </w:pPr>
       <w:r>
         <w:rPr>
-          <w:rFonts w:ascii="Aptos" w:eastAsia="Times New Roman" w:hAnsi="Aptos" w:cs="Times New Roman"/>
+          <w:rFonts w:ascii="Times New Roman" w:eastAsia="Times New Roman" w:hAnsi="Times New Roman" w:cs="Times New Roman"/>
           <w:color w:val="000000"/>
           <w:kern w:val="0"/>
           <w:sz w:val="22"/>
@@ -72,7 +72,7 @@
       <w:pPr>
         <w:spacing w:after="0" w:line="240" w:lineRule="auto"/>
         <w:rPr>
-          <w:rFonts w:ascii="Aptos" w:eastAsia="Times New Roman" w:hAnsi="Aptos" w:cs="Times New Roman"/>
+          <w:rFonts w:ascii="Times New Roman" w:eastAsia="Times New Roman" w:hAnsi="Times New Roman" w:cs="Times New Roman"/>
           <w:color w:val="000000"/>
           <w:kern w:val="0"/>
           <w14:ligatures w14:val="none"/>
@@ -80,7 +80,7 @@
       </w:pPr>
       <w:r>
         <w:rPr>
-          <w:rFonts w:ascii="Aptos" w:eastAsia="Times New Roman" w:hAnsi="Aptos" w:cs="Times New Roman"/>
+          <w:rFonts w:ascii="Times New Roman" w:eastAsia="Times New Roman" w:hAnsi="Times New Roman" w:cs="Times New Roman"/>
           <w:color w:val="000000"/>
           <w:kern w:val="0"/>
           <w:sz w:val="22"/>
@@ -94,7 +94,7 @@
       <w:pPr>
         <w:spacing w:after="0" w:line="240" w:lineRule="auto"/>
         <w:rPr>
-          <w:rFonts w:ascii="Aptos" w:eastAsia="Times New Roman" w:hAnsi="Aptos" w:cs="Times New Roman"/>
+          <w:rFonts w:ascii="Times New Roman" w:eastAsia="Times New Roman" w:hAnsi="Times New Roman" w:cs="Times New Roman"/>
           <w:color w:val="000000"/>
           <w:kern w:val="0"/>
           <w14:ligatures w14:val="none"/>
@@ -102,7 +102,7 @@
       </w:pPr>
       <w:r>
         <w:rPr>
-          <w:rFonts w:ascii="Aptos" w:eastAsia="Times New Roman" w:hAnsi="Aptos" w:cs="Times New Roman"/>
+          <w:rFonts w:ascii="Times New Roman" w:eastAsia="Times New Roman" w:hAnsi="Times New Roman" w:cs="Times New Roman"/>
           <w:color w:val="000000"/>
           <w:kern w:val="0"/>
           <w:sz w:val="22"/>
@@ -116,7 +116,7 @@
       <w:pPr>
         <w:spacing w:after="0" w:line="240" w:lineRule="auto"/>
         <w:rPr>
-          <w:rFonts w:ascii="Aptos" w:eastAsia="Times New Roman" w:hAnsi="Aptos" w:cs="Times New Roman"/>
+          <w:rFonts w:ascii="Times New Roman" w:eastAsia="Times New Roman" w:hAnsi="Times New Roman" w:cs="Times New Roman"/>
           <w:color w:val="000000"/>
           <w:kern w:val="0"/>
           <w14:ligatures w14:val="none"/>
@@ -124,7 +124,7 @@
       </w:pPr>
       <w:r>
         <w:rPr>
-          <w:rFonts w:ascii="Aptos" w:eastAsia="Times New Roman" w:hAnsi="Aptos" w:cs="Times New Roman"/>
+          <w:rFonts w:ascii="Times New Roman" w:eastAsia="Times New Roman" w:hAnsi="Times New Roman" w:cs="Times New Roman"/>
           <w:color w:val="000000"/>
           <w:kern w:val="0"/>
           <w:sz w:val="22"/>
@@ -138,7 +138,7 @@
       <w:pPr>
         <w:spacing w:after="0" w:line="240" w:lineRule="auto"/>
         <w:rPr>
-          <w:rFonts w:ascii="Aptos" w:eastAsia="Times New Roman" w:hAnsi="Aptos" w:cs="Times New Roman"/>
+          <w:rFonts w:ascii="Times New Roman" w:eastAsia="Times New Roman" w:hAnsi="Times New Roman" w:cs="Times New Roman"/>
           <w:color w:val="000000"/>
           <w:kern w:val="0"/>
           <w14:ligatures w14:val="none"/>
@@ -146,7 +146,7 @@
       </w:pPr>
       <w:r>
         <w:rPr>
-          <w:rFonts w:ascii="Aptos" w:eastAsia="Times New Roman" w:hAnsi="Aptos" w:cs="Times New Roman"/>
+          <w:rFonts w:ascii="Times New Roman" w:eastAsia="Times New Roman" w:hAnsi="Times New Roman" w:cs="Times New Roman"/>
           <w:color w:val="000000"/>
           <w:kern w:val="0"/>
           <w:sz w:val="22"/>
@@ -160,7 +160,7 @@
       <w:pPr>
         <w:spacing w:after="0" w:line="240" w:lineRule="auto"/>
         <w:rPr>
-          <w:rFonts w:ascii="Aptos" w:eastAsia="Times New Roman" w:hAnsi="Aptos" w:cs="Times New Roman"/>
+          <w:rFonts w:ascii="Times New Roman" w:eastAsia="Times New Roman" w:hAnsi="Times New Roman" w:cs="Times New Roman"/>
           <w:color w:val="000000"/>
           <w:kern w:val="0"/>
           <w14:ligatures w14:val="none"/>
@@ -168,7 +168,7 @@
       </w:pPr>
       <w:r>
         <w:rPr>
-          <w:rFonts w:ascii="Aptos" w:eastAsia="Times New Roman" w:hAnsi="Aptos" w:cs="Times New Roman"/>
+          <w:rFonts w:ascii="Times New Roman" w:eastAsia="Times New Roman" w:hAnsi="Times New Roman" w:cs="Times New Roman"/>
           <w:color w:val="000000"/>
           <w:kern w:val="0"/>
           <w:sz w:val="22"/>
@@ -182,7 +182,7 @@
       <w:pPr>
         <w:spacing w:after="0" w:line="240" w:lineRule="auto"/>
         <w:rPr>
-          <w:rFonts w:ascii="Aptos" w:eastAsia="Times New Roman" w:hAnsi="Aptos" w:cs="Times New Roman"/>
+          <w:rFonts w:ascii="Times New Roman" w:eastAsia="Times New Roman" w:hAnsi="Times New Roman" w:cs="Times New Roman"/>
           <w:color w:val="000000"/>
           <w:kern w:val="0"/>
           <w14:ligatures w14:val="none"/>
@@ -190,7 +190,7 @@
       </w:pPr>
       <w:r>
         <w:rPr>
-          <w:rFonts w:ascii="Aptos" w:eastAsia="Times New Roman" w:hAnsi="Aptos" w:cs="Times New Roman"/>
+          <w:rFonts w:ascii="Times New Roman" w:eastAsia="Times New Roman" w:hAnsi="Times New Roman" w:cs="Times New Roman"/>
           <w:color w:val="000000"/>
           <w:kern w:val="0"/>
           <w:sz w:val="22"/>
@@ -379,7 +379,6 @@
         <w:rPr>
           <w:rFonts w:ascii="Times New Roman" w:hAnsi="Times New Roman" w:cs="Times New Roman"/>
         </w:rPr>
-        <w:lastRenderedPageBreak/>
         <w:t xml:space="preserve">What are the policies – how CRA is interpreted </w:t>
       </w:r>
     </w:p>
@@ -400,6 +399,7 @@
         <w:rPr>
           <w:rFonts w:ascii="Times New Roman" w:hAnsi="Times New Roman" w:cs="Times New Roman"/>
         </w:rPr>
+        <w:lastRenderedPageBreak/>
         <w:t>Early 90s – Clinton administration would use the CRA to pressure banks to lend more broadly</w:t>
       </w:r>
     </w:p>

</xml_diff>